<commit_message>
correction of errors Employees.
</commit_message>
<xml_diff>
--- a/Задание 3. отчет.docx
+++ b/Задание 3. отчет.docx
@@ -6,6 +6,65 @@
       <w:r>
         <w:t>Лабораторная работа 3. Отчет.</w:t>
       </w:r>
+      <w:r>
+        <w:t xml:space="preserve"> </w:t>
+      </w:r>
+      <w:r>
+        <w:t xml:space="preserve">Ссылка на </w:t>
+      </w:r>
+      <w:r>
+        <w:rPr>
+          <w:lang w:val="en-US"/>
+        </w:rPr>
+        <w:t>GitHub</w:t>
+      </w:r>
+      <w:r>
+        <w:t xml:space="preserve"> </w:t>
+      </w:r>
+      <w:r>
+        <w:rPr>
+          <w:lang w:val="en-US"/>
+        </w:rPr>
+        <w:t>https</w:t>
+      </w:r>
+      <w:r>
+        <w:t>://</w:t>
+      </w:r>
+      <w:r>
+        <w:rPr>
+          <w:lang w:val="en-US"/>
+        </w:rPr>
+        <w:t>github</w:t>
+      </w:r>
+      <w:r>
+        <w:t>.</w:t>
+      </w:r>
+      <w:r>
+        <w:rPr>
+          <w:lang w:val="en-US"/>
+        </w:rPr>
+        <w:t>com</w:t>
+      </w:r>
+      <w:r>
+        <w:t>/</w:t>
+      </w:r>
+      <w:r>
+        <w:rPr>
+          <w:lang w:val="en-US"/>
+        </w:rPr>
+        <w:t>mamihaylov</w:t>
+      </w:r>
+      <w:r>
+        <w:t>/</w:t>
+      </w:r>
+      <w:r>
+        <w:rPr>
+          <w:lang w:val="en-US"/>
+        </w:rPr>
+        <w:t>Class</w:t>
+      </w:r>
+      <w:bookmarkStart w:id="0" w:name="_GoBack"/>
+      <w:bookmarkEnd w:id="0"/>
     </w:p>
     <w:p>
       <w:pPr>
@@ -22,7 +81,10 @@
         <w:rPr>
           <w:lang w:val="en-US"/>
         </w:rPr>
-        <w:t>Car.</w:t>
+        <w:t>Car</w:t>
+      </w:r>
+      <w:r>
+        <w:t>.</w:t>
       </w:r>
     </w:p>
     <w:p>
@@ -134,29 +196,32 @@
     <w:p>
       <w:pPr>
         <w:pStyle w:val="a3"/>
-        <w:rPr>
-          <w:lang w:val="en-US"/>
-        </w:rPr>
       </w:pPr>
       <w:r>
         <w:lastRenderedPageBreak/>
         <w:t xml:space="preserve">Файл </w:t>
       </w:r>
+      <w:r>
+        <w:rPr>
+          <w:lang w:val="en-US"/>
+        </w:rPr>
+        <w:t>program</w:t>
+      </w:r>
+      <w:r>
+        <w:t>.</w:t>
+      </w:r>
       <w:proofErr w:type="spellStart"/>
       <w:r>
         <w:rPr>
           <w:lang w:val="en-US"/>
         </w:rPr>
-        <w:t>program.cs</w:t>
+        <w:t>cs</w:t>
       </w:r>
       <w:proofErr w:type="spellEnd"/>
     </w:p>
     <w:p>
       <w:pPr>
         <w:pStyle w:val="a3"/>
-        <w:rPr>
-          <w:lang w:val="en-US"/>
-        </w:rPr>
       </w:pPr>
       <w:r>
         <w:rPr>
@@ -252,9 +317,6 @@
           <w:ilvl w:val="0"/>
           <w:numId w:val="1"/>
         </w:numPr>
-        <w:rPr>
-          <w:lang w:val="en-US"/>
-        </w:rPr>
       </w:pPr>
       <w:r>
         <w:lastRenderedPageBreak/>
@@ -269,18 +331,12 @@
       </w:r>
       <w:proofErr w:type="spellEnd"/>
       <w:r>
-        <w:rPr>
-          <w:lang w:val="en-US"/>
-        </w:rPr>
         <w:t>.</w:t>
       </w:r>
     </w:p>
     <w:p>
       <w:pPr>
         <w:pStyle w:val="a3"/>
-        <w:rPr>
-          <w:lang w:val="en-US"/>
-        </w:rPr>
       </w:pPr>
       <w:r>
         <w:rPr>
@@ -327,9 +383,6 @@
     <w:p>
       <w:pPr>
         <w:pStyle w:val="a3"/>
-        <w:rPr>
-          <w:lang w:val="en-US"/>
-        </w:rPr>
       </w:pPr>
       <w:r>
         <w:rPr>
@@ -376,132 +429,1095 @@
     <w:p>
       <w:pPr>
         <w:pStyle w:val="a3"/>
-        <w:rPr>
-          <w:lang w:val="en-US"/>
-        </w:rPr>
-      </w:pPr>
-    </w:p>
-    <w:p>
-      <w:pPr>
-        <w:pStyle w:val="a3"/>
-        <w:rPr>
-          <w:lang w:val="en-US"/>
-        </w:rPr>
-      </w:pPr>
-    </w:p>
-    <w:p>
-      <w:pPr>
-        <w:pStyle w:val="a3"/>
-        <w:rPr>
-          <w:lang w:val="en-US"/>
-        </w:rPr>
-      </w:pPr>
-    </w:p>
-    <w:p>
-      <w:pPr>
-        <w:pStyle w:val="a3"/>
-        <w:rPr>
-          <w:lang w:val="en-US"/>
-        </w:rPr>
-      </w:pPr>
-    </w:p>
-    <w:p>
-      <w:pPr>
-        <w:pStyle w:val="a3"/>
-        <w:rPr>
-          <w:lang w:val="en-US"/>
-        </w:rPr>
-      </w:pPr>
-    </w:p>
-    <w:p>
-      <w:pPr>
-        <w:pStyle w:val="a3"/>
-        <w:rPr>
-          <w:lang w:val="en-US"/>
-        </w:rPr>
-      </w:pPr>
-    </w:p>
-    <w:p>
-      <w:pPr>
-        <w:pStyle w:val="a3"/>
-        <w:rPr>
-          <w:lang w:val="en-US"/>
-        </w:rPr>
-      </w:pPr>
-    </w:p>
-    <w:p>
-      <w:pPr>
-        <w:pStyle w:val="a3"/>
-        <w:rPr>
-          <w:lang w:val="en-US"/>
-        </w:rPr>
-      </w:pPr>
-    </w:p>
-    <w:p>
-      <w:pPr>
-        <w:pStyle w:val="a3"/>
-        <w:rPr>
-          <w:lang w:val="en-US"/>
-        </w:rPr>
-      </w:pPr>
-    </w:p>
-    <w:p>
-      <w:pPr>
-        <w:pStyle w:val="a3"/>
-        <w:rPr>
-          <w:lang w:val="en-US"/>
-        </w:rPr>
-      </w:pPr>
-    </w:p>
-    <w:p>
-      <w:pPr>
-        <w:pStyle w:val="a3"/>
-        <w:rPr>
-          <w:lang w:val="en-US"/>
-        </w:rPr>
-      </w:pPr>
-    </w:p>
-    <w:p>
-      <w:pPr>
-        <w:pStyle w:val="a3"/>
-        <w:rPr>
-          <w:lang w:val="en-US"/>
-        </w:rPr>
-      </w:pPr>
-    </w:p>
-    <w:p>
-      <w:pPr>
-        <w:pStyle w:val="a3"/>
-        <w:rPr>
-          <w:lang w:val="en-US"/>
-        </w:rPr>
-      </w:pPr>
-    </w:p>
-    <w:p>
-      <w:pPr>
-        <w:pStyle w:val="a3"/>
-        <w:rPr>
-          <w:lang w:val="en-US"/>
-        </w:rPr>
-      </w:pPr>
-    </w:p>
-    <w:p>
-      <w:pPr>
-        <w:pStyle w:val="a3"/>
-        <w:rPr>
-          <w:lang w:val="en-US"/>
-        </w:rPr>
-      </w:pPr>
-    </w:p>
-    <w:p>
-      <w:pPr>
-        <w:pStyle w:val="a3"/>
-        <w:rPr>
-          <w:lang w:val="en-US"/>
-        </w:rPr>
-      </w:pPr>
-      <w:bookmarkStart w:id="0" w:name="_GoBack"/>
-      <w:bookmarkEnd w:id="0"/>
+      </w:pPr>
+    </w:p>
+    <w:p>
+      <w:pPr>
+        <w:ind w:left="360"/>
+      </w:pPr>
+    </w:p>
+    <w:p>
+      <w:pPr>
+        <w:ind w:left="360"/>
+      </w:pPr>
+    </w:p>
+    <w:p>
+      <w:pPr>
+        <w:ind w:left="360"/>
+      </w:pPr>
+    </w:p>
+    <w:p>
+      <w:pPr>
+        <w:ind w:left="360"/>
+      </w:pPr>
+    </w:p>
+    <w:p>
+      <w:pPr>
+        <w:ind w:left="360"/>
+      </w:pPr>
+    </w:p>
+    <w:p>
+      <w:pPr>
+        <w:ind w:left="360"/>
+      </w:pPr>
+    </w:p>
+    <w:p>
+      <w:pPr>
+        <w:ind w:left="360"/>
+      </w:pPr>
+    </w:p>
+    <w:p>
+      <w:pPr>
+        <w:ind w:left="360"/>
+      </w:pPr>
+    </w:p>
+    <w:p>
+      <w:pPr>
+        <w:ind w:left="360"/>
+      </w:pPr>
+    </w:p>
+    <w:p>
+      <w:pPr>
+        <w:ind w:left="360"/>
+      </w:pPr>
+    </w:p>
+    <w:p>
+      <w:pPr>
+        <w:ind w:left="360"/>
+      </w:pPr>
+      <w:r>
+        <w:t>3.Диаграмма классов.</w:t>
+      </w:r>
+    </w:p>
+    <w:p>
+      <w:pPr>
+        <w:pStyle w:val="a3"/>
+        <w:rPr>
+          <w:lang w:val="en-US"/>
+        </w:rPr>
+      </w:pPr>
+      <w:r>
+        <w:rPr>
+          <w:noProof/>
+          <w:lang w:eastAsia="ru-RU"/>
+        </w:rPr>
+        <w:drawing>
+          <wp:inline distT="0" distB="0" distL="0" distR="0" wp14:anchorId="5000983E" wp14:editId="15946A1F">
+            <wp:extent cx="5940425" cy="4566920"/>
+            <wp:effectExtent l="0" t="0" r="3175" b="5080"/>
+            <wp:docPr id="5" name="Рисунок 5"/>
+            <wp:cNvGraphicFramePr>
+              <a:graphicFrameLocks xmlns:a="http://schemas.openxmlformats.org/drawingml/2006/main" noChangeAspect="1"/>
+            </wp:cNvGraphicFramePr>
+            <a:graphic xmlns:a="http://schemas.openxmlformats.org/drawingml/2006/main">
+              <a:graphicData uri="http://schemas.openxmlformats.org/drawingml/2006/picture">
+                <pic:pic xmlns:pic="http://schemas.openxmlformats.org/drawingml/2006/picture">
+                  <pic:nvPicPr>
+                    <pic:cNvPr id="1" name=""/>
+                    <pic:cNvPicPr/>
+                  </pic:nvPicPr>
+                  <pic:blipFill>
+                    <a:blip r:embed="rId9"/>
+                    <a:stretch>
+                      <a:fillRect/>
+                    </a:stretch>
+                  </pic:blipFill>
+                  <pic:spPr>
+                    <a:xfrm>
+                      <a:off x="0" y="0"/>
+                      <a:ext cx="5940425" cy="4566920"/>
+                    </a:xfrm>
+                    <a:prstGeom prst="rect">
+                      <a:avLst/>
+                    </a:prstGeom>
+                  </pic:spPr>
+                </pic:pic>
+              </a:graphicData>
+            </a:graphic>
+          </wp:inline>
+        </w:drawing>
+      </w:r>
+    </w:p>
+    <w:p>
+      <w:pPr>
+        <w:pStyle w:val="a3"/>
+      </w:pPr>
+    </w:p>
+    <w:p>
+      <w:pPr>
+        <w:pStyle w:val="a3"/>
+      </w:pPr>
+    </w:p>
+    <w:p>
+      <w:pPr>
+        <w:pStyle w:val="a3"/>
+      </w:pPr>
+    </w:p>
+    <w:p>
+      <w:pPr>
+        <w:pStyle w:val="a3"/>
+      </w:pPr>
+    </w:p>
+    <w:p>
+      <w:pPr>
+        <w:pStyle w:val="a3"/>
+      </w:pPr>
+    </w:p>
+    <w:p>
+      <w:pPr>
+        <w:pStyle w:val="a3"/>
+      </w:pPr>
+    </w:p>
+    <w:p>
+      <w:pPr>
+        <w:pStyle w:val="a3"/>
+      </w:pPr>
+    </w:p>
+    <w:p>
+      <w:pPr>
+        <w:pStyle w:val="a3"/>
+      </w:pPr>
+    </w:p>
+    <w:p>
+      <w:pPr>
+        <w:pStyle w:val="a3"/>
+      </w:pPr>
+    </w:p>
+    <w:p>
+      <w:pPr>
+        <w:pStyle w:val="a3"/>
+      </w:pPr>
+    </w:p>
+    <w:p>
+      <w:pPr>
+        <w:pStyle w:val="a3"/>
+      </w:pPr>
+    </w:p>
+    <w:p>
+      <w:pPr>
+        <w:pStyle w:val="a3"/>
+      </w:pPr>
+    </w:p>
+    <w:p>
+      <w:pPr>
+        <w:pStyle w:val="a3"/>
+      </w:pPr>
+    </w:p>
+    <w:p>
+      <w:pPr>
+        <w:pStyle w:val="a3"/>
+      </w:pPr>
+    </w:p>
+    <w:p>
+      <w:pPr>
+        <w:pStyle w:val="a3"/>
+      </w:pPr>
+    </w:p>
+    <w:p>
+      <w:pPr>
+        <w:pStyle w:val="a3"/>
+      </w:pPr>
+    </w:p>
+    <w:p>
+      <w:pPr>
+        <w:pStyle w:val="a3"/>
+      </w:pPr>
+    </w:p>
+    <w:p>
+      <w:pPr>
+        <w:pStyle w:val="a3"/>
+      </w:pPr>
+    </w:p>
+    <w:p>
+      <w:pPr>
+        <w:pStyle w:val="a3"/>
+      </w:pPr>
+    </w:p>
+    <w:p>
+      <w:pPr>
+        <w:pStyle w:val="a3"/>
+      </w:pPr>
+    </w:p>
+    <w:p>
+      <w:pPr>
+        <w:pStyle w:val="a3"/>
+      </w:pPr>
+    </w:p>
+    <w:p>
+      <w:pPr>
+        <w:pStyle w:val="a3"/>
+      </w:pPr>
+    </w:p>
+    <w:p>
+      <w:pPr>
+        <w:pStyle w:val="a3"/>
+        <w:rPr>
+          <w:rFonts w:ascii="Consolas" w:hAnsi="Consolas" w:cs="Consolas"/>
+          <w:color w:val="2B91AF"/>
+          <w:sz w:val="19"/>
+          <w:szCs w:val="19"/>
+        </w:rPr>
+      </w:pPr>
+      <w:r>
+        <w:lastRenderedPageBreak/>
+        <w:t xml:space="preserve">3.Класс </w:t>
+      </w:r>
+      <w:r>
+        <w:rPr>
+          <w:lang w:val="en-US"/>
+        </w:rPr>
+        <w:t>Manager</w:t>
+      </w:r>
+      <w:r>
+        <w:t xml:space="preserve"> и </w:t>
+      </w:r>
+      <w:proofErr w:type="spellStart"/>
+      <w:r>
+        <w:rPr>
+          <w:rFonts w:ascii="Consolas" w:hAnsi="Consolas" w:cs="Consolas"/>
+          <w:color w:val="2B91AF"/>
+          <w:sz w:val="19"/>
+          <w:szCs w:val="19"/>
+        </w:rPr>
+        <w:t>Salesperson</w:t>
+      </w:r>
+      <w:proofErr w:type="spellEnd"/>
+    </w:p>
+    <w:p>
+      <w:pPr>
+        <w:pStyle w:val="a3"/>
+        <w:rPr>
+          <w:lang w:val="en-US"/>
+        </w:rPr>
+      </w:pPr>
+      <w:r>
+        <w:rPr>
+          <w:noProof/>
+          <w:lang w:eastAsia="ru-RU"/>
+        </w:rPr>
+        <w:drawing>
+          <wp:inline distT="0" distB="0" distL="0" distR="0" wp14:anchorId="5289FC29" wp14:editId="22F914B9">
+            <wp:extent cx="5940425" cy="4566920"/>
+            <wp:effectExtent l="0" t="0" r="3175" b="5080"/>
+            <wp:docPr id="6" name="Рисунок 6"/>
+            <wp:cNvGraphicFramePr>
+              <a:graphicFrameLocks xmlns:a="http://schemas.openxmlformats.org/drawingml/2006/main" noChangeAspect="1"/>
+            </wp:cNvGraphicFramePr>
+            <a:graphic xmlns:a="http://schemas.openxmlformats.org/drawingml/2006/main">
+              <a:graphicData uri="http://schemas.openxmlformats.org/drawingml/2006/picture">
+                <pic:pic xmlns:pic="http://schemas.openxmlformats.org/drawingml/2006/picture">
+                  <pic:nvPicPr>
+                    <pic:cNvPr id="1" name=""/>
+                    <pic:cNvPicPr/>
+                  </pic:nvPicPr>
+                  <pic:blipFill>
+                    <a:blip r:embed="rId10"/>
+                    <a:stretch>
+                      <a:fillRect/>
+                    </a:stretch>
+                  </pic:blipFill>
+                  <pic:spPr>
+                    <a:xfrm>
+                      <a:off x="0" y="0"/>
+                      <a:ext cx="5940425" cy="4566920"/>
+                    </a:xfrm>
+                    <a:prstGeom prst="rect">
+                      <a:avLst/>
+                    </a:prstGeom>
+                  </pic:spPr>
+                </pic:pic>
+              </a:graphicData>
+            </a:graphic>
+          </wp:inline>
+        </w:drawing>
+      </w:r>
+    </w:p>
+    <w:p>
+      <w:pPr>
+        <w:pStyle w:val="a3"/>
+        <w:rPr>
+          <w:noProof/>
+          <w:lang w:eastAsia="ru-RU"/>
+        </w:rPr>
+      </w:pPr>
+    </w:p>
+    <w:p>
+      <w:pPr>
+        <w:pStyle w:val="a3"/>
+        <w:rPr>
+          <w:lang w:val="en-US"/>
+        </w:rPr>
+      </w:pPr>
+      <w:r>
+        <w:rPr>
+          <w:noProof/>
+          <w:lang w:eastAsia="ru-RU"/>
+        </w:rPr>
+        <w:lastRenderedPageBreak/>
+        <w:drawing>
+          <wp:inline distT="0" distB="0" distL="0" distR="0" wp14:anchorId="198E7751" wp14:editId="24102A50">
+            <wp:extent cx="5940425" cy="4566920"/>
+            <wp:effectExtent l="0" t="0" r="3175" b="5080"/>
+            <wp:docPr id="7" name="Рисунок 7"/>
+            <wp:cNvGraphicFramePr>
+              <a:graphicFrameLocks xmlns:a="http://schemas.openxmlformats.org/drawingml/2006/main" noChangeAspect="1"/>
+            </wp:cNvGraphicFramePr>
+            <a:graphic xmlns:a="http://schemas.openxmlformats.org/drawingml/2006/main">
+              <a:graphicData uri="http://schemas.openxmlformats.org/drawingml/2006/picture">
+                <pic:pic xmlns:pic="http://schemas.openxmlformats.org/drawingml/2006/picture">
+                  <pic:nvPicPr>
+                    <pic:cNvPr id="1" name=""/>
+                    <pic:cNvPicPr/>
+                  </pic:nvPicPr>
+                  <pic:blipFill>
+                    <a:blip r:embed="rId11"/>
+                    <a:stretch>
+                      <a:fillRect/>
+                    </a:stretch>
+                  </pic:blipFill>
+                  <pic:spPr>
+                    <a:xfrm>
+                      <a:off x="0" y="0"/>
+                      <a:ext cx="5940425" cy="4566920"/>
+                    </a:xfrm>
+                    <a:prstGeom prst="rect">
+                      <a:avLst/>
+                    </a:prstGeom>
+                  </pic:spPr>
+                </pic:pic>
+              </a:graphicData>
+            </a:graphic>
+          </wp:inline>
+        </w:drawing>
+      </w:r>
+    </w:p>
+    <w:p>
+      <w:pPr>
+        <w:pStyle w:val="a3"/>
+        <w:rPr>
+          <w:rFonts w:ascii="Consolas" w:hAnsi="Consolas" w:cs="Consolas"/>
+          <w:color w:val="2B91AF"/>
+          <w:sz w:val="19"/>
+          <w:szCs w:val="19"/>
+        </w:rPr>
+      </w:pPr>
+    </w:p>
+    <w:p>
+      <w:pPr>
+        <w:pStyle w:val="a3"/>
+        <w:rPr>
+          <w:rFonts w:ascii="Consolas" w:hAnsi="Consolas" w:cs="Consolas"/>
+          <w:color w:val="2B91AF"/>
+          <w:sz w:val="19"/>
+          <w:szCs w:val="19"/>
+        </w:rPr>
+      </w:pPr>
+    </w:p>
+    <w:p>
+      <w:pPr>
+        <w:pStyle w:val="a3"/>
+        <w:rPr>
+          <w:rFonts w:ascii="Consolas" w:hAnsi="Consolas" w:cs="Consolas"/>
+          <w:color w:val="2B91AF"/>
+          <w:sz w:val="19"/>
+          <w:szCs w:val="19"/>
+        </w:rPr>
+      </w:pPr>
+    </w:p>
+    <w:p>
+      <w:pPr>
+        <w:pStyle w:val="a3"/>
+        <w:rPr>
+          <w:rFonts w:ascii="Consolas" w:hAnsi="Consolas" w:cs="Consolas"/>
+          <w:color w:val="2B91AF"/>
+          <w:sz w:val="19"/>
+          <w:szCs w:val="19"/>
+        </w:rPr>
+      </w:pPr>
+    </w:p>
+    <w:p>
+      <w:pPr>
+        <w:pStyle w:val="a3"/>
+        <w:rPr>
+          <w:rFonts w:ascii="Consolas" w:hAnsi="Consolas" w:cs="Consolas"/>
+          <w:color w:val="2B91AF"/>
+          <w:sz w:val="19"/>
+          <w:szCs w:val="19"/>
+        </w:rPr>
+      </w:pPr>
+    </w:p>
+    <w:p>
+      <w:pPr>
+        <w:pStyle w:val="a3"/>
+        <w:rPr>
+          <w:rFonts w:ascii="Consolas" w:hAnsi="Consolas" w:cs="Consolas"/>
+          <w:color w:val="2B91AF"/>
+          <w:sz w:val="19"/>
+          <w:szCs w:val="19"/>
+        </w:rPr>
+      </w:pPr>
+    </w:p>
+    <w:p>
+      <w:pPr>
+        <w:pStyle w:val="a3"/>
+        <w:rPr>
+          <w:rFonts w:ascii="Consolas" w:hAnsi="Consolas" w:cs="Consolas"/>
+          <w:color w:val="2B91AF"/>
+          <w:sz w:val="19"/>
+          <w:szCs w:val="19"/>
+        </w:rPr>
+      </w:pPr>
+    </w:p>
+    <w:p>
+      <w:pPr>
+        <w:pStyle w:val="a3"/>
+        <w:rPr>
+          <w:rFonts w:ascii="Consolas" w:hAnsi="Consolas" w:cs="Consolas"/>
+          <w:color w:val="2B91AF"/>
+          <w:sz w:val="19"/>
+          <w:szCs w:val="19"/>
+        </w:rPr>
+      </w:pPr>
+    </w:p>
+    <w:p>
+      <w:pPr>
+        <w:pStyle w:val="a3"/>
+        <w:rPr>
+          <w:rFonts w:ascii="Consolas" w:hAnsi="Consolas" w:cs="Consolas"/>
+          <w:color w:val="2B91AF"/>
+          <w:sz w:val="19"/>
+          <w:szCs w:val="19"/>
+        </w:rPr>
+      </w:pPr>
+    </w:p>
+    <w:p>
+      <w:pPr>
+        <w:pStyle w:val="a3"/>
+        <w:rPr>
+          <w:rFonts w:ascii="Consolas" w:hAnsi="Consolas" w:cs="Consolas"/>
+          <w:color w:val="2B91AF"/>
+          <w:sz w:val="19"/>
+          <w:szCs w:val="19"/>
+        </w:rPr>
+      </w:pPr>
+    </w:p>
+    <w:p>
+      <w:pPr>
+        <w:pStyle w:val="a3"/>
+        <w:rPr>
+          <w:rFonts w:ascii="Consolas" w:hAnsi="Consolas" w:cs="Consolas"/>
+          <w:color w:val="2B91AF"/>
+          <w:sz w:val="19"/>
+          <w:szCs w:val="19"/>
+        </w:rPr>
+      </w:pPr>
+    </w:p>
+    <w:p>
+      <w:pPr>
+        <w:pStyle w:val="a3"/>
+        <w:rPr>
+          <w:rFonts w:ascii="Consolas" w:hAnsi="Consolas" w:cs="Consolas"/>
+          <w:color w:val="2B91AF"/>
+          <w:sz w:val="19"/>
+          <w:szCs w:val="19"/>
+        </w:rPr>
+      </w:pPr>
+    </w:p>
+    <w:p>
+      <w:pPr>
+        <w:pStyle w:val="a3"/>
+        <w:rPr>
+          <w:rFonts w:ascii="Consolas" w:hAnsi="Consolas" w:cs="Consolas"/>
+          <w:color w:val="2B91AF"/>
+          <w:sz w:val="19"/>
+          <w:szCs w:val="19"/>
+        </w:rPr>
+      </w:pPr>
+    </w:p>
+    <w:p>
+      <w:pPr>
+        <w:pStyle w:val="a3"/>
+        <w:rPr>
+          <w:rFonts w:ascii="Consolas" w:hAnsi="Consolas" w:cs="Consolas"/>
+          <w:color w:val="2B91AF"/>
+          <w:sz w:val="19"/>
+          <w:szCs w:val="19"/>
+        </w:rPr>
+      </w:pPr>
+    </w:p>
+    <w:p>
+      <w:pPr>
+        <w:pStyle w:val="a3"/>
+        <w:rPr>
+          <w:rFonts w:ascii="Consolas" w:hAnsi="Consolas" w:cs="Consolas"/>
+          <w:color w:val="2B91AF"/>
+          <w:sz w:val="19"/>
+          <w:szCs w:val="19"/>
+        </w:rPr>
+      </w:pPr>
+    </w:p>
+    <w:p>
+      <w:pPr>
+        <w:pStyle w:val="a3"/>
+        <w:rPr>
+          <w:rFonts w:ascii="Consolas" w:hAnsi="Consolas" w:cs="Consolas"/>
+          <w:color w:val="2B91AF"/>
+          <w:sz w:val="19"/>
+          <w:szCs w:val="19"/>
+        </w:rPr>
+      </w:pPr>
+    </w:p>
+    <w:p>
+      <w:pPr>
+        <w:pStyle w:val="a3"/>
+        <w:rPr>
+          <w:rFonts w:ascii="Consolas" w:hAnsi="Consolas" w:cs="Consolas"/>
+          <w:color w:val="2B91AF"/>
+          <w:sz w:val="19"/>
+          <w:szCs w:val="19"/>
+        </w:rPr>
+      </w:pPr>
+    </w:p>
+    <w:p>
+      <w:pPr>
+        <w:pStyle w:val="a3"/>
+        <w:rPr>
+          <w:rFonts w:ascii="Consolas" w:hAnsi="Consolas" w:cs="Consolas"/>
+          <w:color w:val="2B91AF"/>
+          <w:sz w:val="19"/>
+          <w:szCs w:val="19"/>
+        </w:rPr>
+      </w:pPr>
+    </w:p>
+    <w:p>
+      <w:pPr>
+        <w:pStyle w:val="a3"/>
+        <w:rPr>
+          <w:rFonts w:ascii="Consolas" w:hAnsi="Consolas" w:cs="Consolas"/>
+          <w:color w:val="2B91AF"/>
+          <w:sz w:val="19"/>
+          <w:szCs w:val="19"/>
+        </w:rPr>
+      </w:pPr>
+    </w:p>
+    <w:p>
+      <w:pPr>
+        <w:pStyle w:val="a3"/>
+        <w:rPr>
+          <w:rFonts w:ascii="Consolas" w:hAnsi="Consolas" w:cs="Consolas"/>
+          <w:color w:val="2B91AF"/>
+          <w:sz w:val="19"/>
+          <w:szCs w:val="19"/>
+        </w:rPr>
+      </w:pPr>
+    </w:p>
+    <w:p>
+      <w:pPr>
+        <w:pStyle w:val="a3"/>
+        <w:rPr>
+          <w:rFonts w:ascii="Consolas" w:hAnsi="Consolas" w:cs="Consolas"/>
+          <w:color w:val="2B91AF"/>
+          <w:sz w:val="19"/>
+          <w:szCs w:val="19"/>
+        </w:rPr>
+      </w:pPr>
+    </w:p>
+    <w:p>
+      <w:pPr>
+        <w:pStyle w:val="a3"/>
+        <w:rPr>
+          <w:rFonts w:ascii="Consolas" w:hAnsi="Consolas" w:cs="Consolas"/>
+          <w:color w:val="2B91AF"/>
+          <w:sz w:val="19"/>
+          <w:szCs w:val="19"/>
+        </w:rPr>
+      </w:pPr>
+    </w:p>
+    <w:p>
+      <w:pPr>
+        <w:pStyle w:val="a3"/>
+        <w:rPr>
+          <w:rFonts w:ascii="Consolas" w:hAnsi="Consolas" w:cs="Consolas"/>
+          <w:color w:val="2B91AF"/>
+          <w:sz w:val="19"/>
+          <w:szCs w:val="19"/>
+        </w:rPr>
+      </w:pPr>
+    </w:p>
+    <w:p>
+      <w:pPr>
+        <w:pStyle w:val="a3"/>
+        <w:rPr>
+          <w:rFonts w:ascii="Consolas" w:hAnsi="Consolas" w:cs="Consolas"/>
+          <w:color w:val="2B91AF"/>
+          <w:sz w:val="19"/>
+          <w:szCs w:val="19"/>
+        </w:rPr>
+      </w:pPr>
+    </w:p>
+    <w:p>
+      <w:pPr>
+        <w:pStyle w:val="a3"/>
+        <w:rPr>
+          <w:rFonts w:ascii="Consolas" w:hAnsi="Consolas" w:cs="Consolas"/>
+          <w:color w:val="2B91AF"/>
+          <w:sz w:val="19"/>
+          <w:szCs w:val="19"/>
+        </w:rPr>
+      </w:pPr>
+    </w:p>
+    <w:p>
+      <w:pPr>
+        <w:pStyle w:val="a3"/>
+        <w:rPr>
+          <w:rFonts w:ascii="Consolas" w:hAnsi="Consolas" w:cs="Consolas"/>
+          <w:color w:val="2B91AF"/>
+          <w:sz w:val="19"/>
+          <w:szCs w:val="19"/>
+        </w:rPr>
+      </w:pPr>
+    </w:p>
+    <w:p>
+      <w:pPr>
+        <w:pStyle w:val="a3"/>
+        <w:rPr>
+          <w:rFonts w:ascii="Consolas" w:hAnsi="Consolas" w:cs="Consolas"/>
+          <w:color w:val="2B91AF"/>
+          <w:sz w:val="19"/>
+          <w:szCs w:val="19"/>
+        </w:rPr>
+      </w:pPr>
+    </w:p>
+    <w:p>
+      <w:pPr>
+        <w:pStyle w:val="a3"/>
+        <w:rPr>
+          <w:rFonts w:ascii="Consolas" w:hAnsi="Consolas" w:cs="Consolas"/>
+          <w:color w:val="2B91AF"/>
+          <w:sz w:val="19"/>
+          <w:szCs w:val="19"/>
+        </w:rPr>
+      </w:pPr>
+    </w:p>
+    <w:p>
+      <w:pPr>
+        <w:pStyle w:val="a3"/>
+        <w:rPr>
+          <w:rFonts w:ascii="Consolas" w:hAnsi="Consolas" w:cs="Consolas"/>
+          <w:color w:val="2B91AF"/>
+          <w:sz w:val="19"/>
+          <w:szCs w:val="19"/>
+        </w:rPr>
+      </w:pPr>
+    </w:p>
+    <w:p>
+      <w:pPr>
+        <w:pStyle w:val="a3"/>
+        <w:rPr>
+          <w:rFonts w:ascii="Consolas" w:hAnsi="Consolas" w:cs="Consolas"/>
+          <w:color w:val="2B91AF"/>
+          <w:sz w:val="19"/>
+          <w:szCs w:val="19"/>
+        </w:rPr>
+      </w:pPr>
+    </w:p>
+    <w:p>
+      <w:pPr>
+        <w:pStyle w:val="a3"/>
+        <w:rPr>
+          <w:lang w:val="en-US"/>
+        </w:rPr>
+      </w:pPr>
+      <w:proofErr w:type="spellStart"/>
+      <w:r>
+        <w:rPr>
+          <w:rFonts w:ascii="Consolas" w:hAnsi="Consolas" w:cs="Consolas"/>
+          <w:color w:val="2B91AF"/>
+          <w:sz w:val="19"/>
+          <w:szCs w:val="19"/>
+        </w:rPr>
+        <w:lastRenderedPageBreak/>
+        <w:t>BenefitPackage</w:t>
+      </w:r>
+      <w:proofErr w:type="spellEnd"/>
+    </w:p>
+    <w:p>
+      <w:pPr>
+        <w:pStyle w:val="a3"/>
+        <w:rPr>
+          <w:lang w:val="en-US"/>
+        </w:rPr>
+      </w:pPr>
+      <w:r>
+        <w:rPr>
+          <w:noProof/>
+          <w:lang w:eastAsia="ru-RU"/>
+        </w:rPr>
+        <w:drawing>
+          <wp:inline distT="0" distB="0" distL="0" distR="0" wp14:anchorId="0B0C3EEE" wp14:editId="0DF106D9">
+            <wp:extent cx="5940425" cy="6329680"/>
+            <wp:effectExtent l="0" t="0" r="3175" b="0"/>
+            <wp:docPr id="8" name="Рисунок 8"/>
+            <wp:cNvGraphicFramePr>
+              <a:graphicFrameLocks xmlns:a="http://schemas.openxmlformats.org/drawingml/2006/main" noChangeAspect="1"/>
+            </wp:cNvGraphicFramePr>
+            <a:graphic xmlns:a="http://schemas.openxmlformats.org/drawingml/2006/main">
+              <a:graphicData uri="http://schemas.openxmlformats.org/drawingml/2006/picture">
+                <pic:pic xmlns:pic="http://schemas.openxmlformats.org/drawingml/2006/picture">
+                  <pic:nvPicPr>
+                    <pic:cNvPr id="1" name=""/>
+                    <pic:cNvPicPr/>
+                  </pic:nvPicPr>
+                  <pic:blipFill>
+                    <a:blip r:embed="rId12"/>
+                    <a:stretch>
+                      <a:fillRect/>
+                    </a:stretch>
+                  </pic:blipFill>
+                  <pic:spPr>
+                    <a:xfrm>
+                      <a:off x="0" y="0"/>
+                      <a:ext cx="5940425" cy="6329680"/>
+                    </a:xfrm>
+                    <a:prstGeom prst="rect">
+                      <a:avLst/>
+                    </a:prstGeom>
+                  </pic:spPr>
+                </pic:pic>
+              </a:graphicData>
+            </a:graphic>
+          </wp:inline>
+        </w:drawing>
+      </w:r>
+    </w:p>
+    <w:p>
+      <w:pPr>
+        <w:pStyle w:val="a3"/>
+        <w:rPr>
+          <w:lang w:val="en-US"/>
+        </w:rPr>
+      </w:pPr>
+    </w:p>
+    <w:p>
+      <w:pPr>
+        <w:pStyle w:val="a3"/>
+        <w:rPr>
+          <w:lang w:val="en-US"/>
+        </w:rPr>
+      </w:pPr>
+    </w:p>
+    <w:p>
+      <w:pPr>
+        <w:pStyle w:val="a3"/>
+        <w:rPr>
+          <w:lang w:val="en-US"/>
+        </w:rPr>
+      </w:pPr>
+    </w:p>
+    <w:p>
+      <w:pPr>
+        <w:pStyle w:val="a3"/>
+        <w:rPr>
+          <w:lang w:val="en-US"/>
+        </w:rPr>
+      </w:pPr>
+    </w:p>
+    <w:p>
+      <w:pPr>
+        <w:pStyle w:val="a3"/>
+        <w:rPr>
+          <w:lang w:val="en-US"/>
+        </w:rPr>
+      </w:pPr>
+    </w:p>
+    <w:p>
+      <w:pPr>
+        <w:pStyle w:val="a3"/>
+        <w:rPr>
+          <w:lang w:val="en-US"/>
+        </w:rPr>
+      </w:pPr>
+    </w:p>
+    <w:p>
+      <w:pPr>
+        <w:pStyle w:val="a3"/>
+        <w:rPr>
+          <w:lang w:val="en-US"/>
+        </w:rPr>
+      </w:pPr>
+    </w:p>
+    <w:p>
+      <w:pPr>
+        <w:pStyle w:val="a3"/>
+        <w:rPr>
+          <w:lang w:val="en-US"/>
+        </w:rPr>
+      </w:pPr>
+    </w:p>
+    <w:p>
+      <w:pPr>
+        <w:pStyle w:val="a3"/>
+        <w:rPr>
+          <w:lang w:val="en-US"/>
+        </w:rPr>
+      </w:pPr>
+    </w:p>
+    <w:p>
+      <w:pPr>
+        <w:pStyle w:val="a3"/>
+        <w:rPr>
+          <w:lang w:val="en-US"/>
+        </w:rPr>
+      </w:pPr>
+    </w:p>
+    <w:p>
+      <w:pPr>
+        <w:pStyle w:val="a3"/>
+        <w:rPr>
+          <w:lang w:val="en-US"/>
+        </w:rPr>
+      </w:pPr>
+    </w:p>
+    <w:p>
+      <w:pPr>
+        <w:pStyle w:val="a3"/>
+        <w:rPr>
+          <w:lang w:val="en-US"/>
+        </w:rPr>
+      </w:pPr>
+    </w:p>
+    <w:p>
+      <w:pPr>
+        <w:pStyle w:val="a3"/>
+        <w:rPr>
+          <w:lang w:val="en-US"/>
+        </w:rPr>
+      </w:pPr>
+    </w:p>
+    <w:p>
+      <w:pPr>
+        <w:pStyle w:val="a3"/>
+        <w:rPr>
+          <w:lang w:val="en-US"/>
+        </w:rPr>
+      </w:pPr>
+    </w:p>
+    <w:p>
+      <w:pPr>
+        <w:pStyle w:val="a3"/>
+        <w:rPr>
+          <w:lang w:val="en-US"/>
+        </w:rPr>
+      </w:pPr>
+    </w:p>
+    <w:p>
+      <w:pPr>
+        <w:pStyle w:val="a3"/>
+        <w:rPr>
+          <w:lang w:val="en-US"/>
+        </w:rPr>
+      </w:pPr>
+    </w:p>
+    <w:p>
+      <w:pPr>
+        <w:pStyle w:val="a3"/>
+        <w:rPr>
+          <w:lang w:val="en-US"/>
+        </w:rPr>
+      </w:pPr>
+      <w:proofErr w:type="spellStart"/>
+      <w:r>
+        <w:rPr>
+          <w:lang w:val="en-US"/>
+        </w:rPr>
+        <w:t>PTSalesPerson</w:t>
+      </w:r>
+      <w:proofErr w:type="spellEnd"/>
+    </w:p>
+    <w:p>
+      <w:pPr>
+        <w:pStyle w:val="a3"/>
+        <w:rPr>
+          <w:lang w:val="en-US"/>
+        </w:rPr>
+      </w:pPr>
+    </w:p>
+    <w:p>
+      <w:pPr>
+        <w:pStyle w:val="a3"/>
+        <w:rPr>
+          <w:lang w:val="en-US"/>
+        </w:rPr>
+      </w:pPr>
+      <w:r>
+        <w:rPr>
+          <w:noProof/>
+          <w:lang w:eastAsia="ru-RU"/>
+        </w:rPr>
+        <w:drawing>
+          <wp:inline distT="0" distB="0" distL="0" distR="0" wp14:anchorId="15AF0507" wp14:editId="303B1E0C">
+            <wp:extent cx="5940425" cy="6329680"/>
+            <wp:effectExtent l="0" t="0" r="3175" b="0"/>
+            <wp:docPr id="9" name="Рисунок 9"/>
+            <wp:cNvGraphicFramePr>
+              <a:graphicFrameLocks xmlns:a="http://schemas.openxmlformats.org/drawingml/2006/main" noChangeAspect="1"/>
+            </wp:cNvGraphicFramePr>
+            <a:graphic xmlns:a="http://schemas.openxmlformats.org/drawingml/2006/main">
+              <a:graphicData uri="http://schemas.openxmlformats.org/drawingml/2006/picture">
+                <pic:pic xmlns:pic="http://schemas.openxmlformats.org/drawingml/2006/picture">
+                  <pic:nvPicPr>
+                    <pic:cNvPr id="1" name=""/>
+                    <pic:cNvPicPr/>
+                  </pic:nvPicPr>
+                  <pic:blipFill>
+                    <a:blip r:embed="rId13"/>
+                    <a:stretch>
+                      <a:fillRect/>
+                    </a:stretch>
+                  </pic:blipFill>
+                  <pic:spPr>
+                    <a:xfrm>
+                      <a:off x="0" y="0"/>
+                      <a:ext cx="5940425" cy="6329680"/>
+                    </a:xfrm>
+                    <a:prstGeom prst="rect">
+                      <a:avLst/>
+                    </a:prstGeom>
+                  </pic:spPr>
+                </pic:pic>
+              </a:graphicData>
+            </a:graphic>
+          </wp:inline>
+        </w:drawing>
+      </w:r>
+    </w:p>
+    <w:p>
+      <w:pPr>
+        <w:pStyle w:val="a3"/>
+        <w:rPr>
+          <w:lang w:val="en-US"/>
+        </w:rPr>
+      </w:pPr>
+    </w:p>
+    <w:p>
+      <w:pPr>
+        <w:pStyle w:val="a3"/>
+        <w:rPr>
+          <w:lang w:val="en-US"/>
+        </w:rPr>
+      </w:pPr>
+    </w:p>
+    <w:p>
+      <w:pPr>
+        <w:pStyle w:val="a3"/>
+        <w:rPr>
+          <w:lang w:val="en-US"/>
+        </w:rPr>
+      </w:pPr>
+    </w:p>
+    <w:p>
+      <w:pPr>
+        <w:pStyle w:val="a3"/>
+        <w:rPr>
+          <w:lang w:val="en-US"/>
+        </w:rPr>
+      </w:pPr>
+    </w:p>
+    <w:p>
+      <w:pPr>
+        <w:pStyle w:val="a3"/>
+        <w:rPr>
+          <w:lang w:val="en-US"/>
+        </w:rPr>
+      </w:pPr>
+    </w:p>
+    <w:p>
+      <w:pPr>
+        <w:pStyle w:val="a3"/>
+        <w:rPr>
+          <w:lang w:val="en-US"/>
+        </w:rPr>
+      </w:pPr>
+    </w:p>
+    <w:p>
+      <w:pPr>
+        <w:pStyle w:val="a3"/>
+        <w:rPr>
+          <w:lang w:val="en-US"/>
+        </w:rPr>
+      </w:pPr>
+    </w:p>
+    <w:p>
+      <w:pPr>
+        <w:pStyle w:val="a3"/>
+        <w:rPr>
+          <w:lang w:val="en-US"/>
+        </w:rPr>
+      </w:pPr>
+    </w:p>
+    <w:p>
+      <w:pPr>
+        <w:pStyle w:val="a3"/>
+        <w:rPr>
+          <w:lang w:val="en-US"/>
+        </w:rPr>
+      </w:pPr>
+    </w:p>
+    <w:p>
+      <w:pPr>
+        <w:pStyle w:val="a3"/>
+        <w:rPr>
+          <w:lang w:val="en-US"/>
+        </w:rPr>
+      </w:pPr>
+    </w:p>
+    <w:p>
+      <w:pPr>
+        <w:pStyle w:val="a3"/>
+        <w:rPr>
+          <w:lang w:val="en-US"/>
+        </w:rPr>
+      </w:pPr>
+    </w:p>
+    <w:p>
+      <w:pPr>
+        <w:pStyle w:val="a3"/>
+        <w:rPr>
+          <w:lang w:val="en-US"/>
+        </w:rPr>
+      </w:pPr>
+    </w:p>
+    <w:p>
+      <w:pPr>
+        <w:pStyle w:val="a3"/>
+        <w:rPr>
+          <w:lang w:val="en-US"/>
+        </w:rPr>
+      </w:pPr>
+    </w:p>
+    <w:p>
+      <w:pPr>
+        <w:pStyle w:val="a3"/>
+        <w:rPr>
+          <w:lang w:val="en-US"/>
+        </w:rPr>
+      </w:pPr>
+    </w:p>
+    <w:p>
+      <w:pPr>
+        <w:pStyle w:val="a3"/>
+        <w:rPr>
+          <w:lang w:val="en-US"/>
+        </w:rPr>
+      </w:pPr>
+    </w:p>
+    <w:p>
+      <w:pPr>
+        <w:pStyle w:val="a3"/>
+        <w:rPr>
+          <w:lang w:val="en-US"/>
+        </w:rPr>
+      </w:pPr>
     </w:p>
     <w:p>
       <w:pPr>

</xml_diff>